<commit_message>
Cap nhat phac thao
</commit_message>
<xml_diff>
--- a/Phac-thao.docx
+++ b/Phac-thao.docx
@@ -129,19 +129,7 @@
         <w:pStyle w:val="Title"/>
       </w:pPr>
       <w:r>
-        <w:t>PHÁC TH</w:t>
-      </w:r>
-      <w:r>
-        <w:t>Ả</w:t>
-      </w:r>
-      <w:r>
-        <w:t>O D</w:t>
-      </w:r>
-      <w:r>
-        <w:t>Ự</w:t>
-      </w:r>
-      <w:r>
-        <w:t xml:space="preserve"> ÁN</w:t>
+        <w:t>PHÁC THẢO DỰ ÁN</w:t>
       </w:r>
     </w:p>
     <w:p>
@@ -526,8 +514,6 @@
         </w:rPr>
         <w:t>Quản trị dự án (PM):</w:t>
       </w:r>
-      <w:bookmarkStart w:id="0" w:name="_GoBack"/>
-      <w:bookmarkEnd w:id="0"/>
     </w:p>
     <w:p>
       <w:pPr>
@@ -554,6 +540,15 @@
     </w:p>
     <w:sdt>
       <w:sdtPr>
+        <w:rPr>
+          <w:rFonts w:ascii="Times New Roman" w:eastAsia="Times New Roman" w:hAnsi="Times New Roman" w:cs="Times New Roman"/>
+          <w:b w:val="0"/>
+          <w:bCs w:val="0"/>
+          <w:color w:val="auto"/>
+          <w:sz w:val="22"/>
+          <w:szCs w:val="22"/>
+          <w:lang w:val="vi" w:eastAsia="en-US"/>
+        </w:rPr>
         <w:id w:val="-1701308645"/>
         <w:docPartObj>
           <w:docPartGallery w:val="Table of Contents"/>
@@ -562,12 +557,7 @@
       </w:sdtPr>
       <w:sdtEndPr>
         <w:rPr>
-          <w:rFonts w:ascii="Times New Roman" w:eastAsia="Times New Roman" w:hAnsi="Times New Roman" w:cs="Times New Roman"/>
           <w:noProof/>
-          <w:color w:val="auto"/>
-          <w:sz w:val="22"/>
-          <w:szCs w:val="22"/>
-          <w:lang w:val="vi" w:eastAsia="en-US"/>
         </w:rPr>
       </w:sdtEndPr>
       <w:sdtContent>
@@ -1253,13 +1243,10 @@
         <w:spacing w:line="312" w:lineRule="auto"/>
         <w:ind w:left="0" w:firstLine="0"/>
       </w:pPr>
-      <w:bookmarkStart w:id="1" w:name="_Toc96103359"/>
+      <w:bookmarkStart w:id="0" w:name="_Toc96103359"/>
       <w:r>
         <w:lastRenderedPageBreak/>
-        <w:t>1</w:t>
-      </w:r>
-      <w:r>
-        <w:t>.</w:t>
+        <w:t>1.</w:t>
       </w:r>
       <w:r>
         <w:rPr>
@@ -1270,7 +1257,7 @@
       <w:r>
         <w:t>Giới Thiệu</w:t>
       </w:r>
-      <w:bookmarkEnd w:id="1"/>
+      <w:bookmarkEnd w:id="0"/>
     </w:p>
     <w:p>
       <w:pPr>
@@ -1359,6 +1346,21 @@
           <w:lang w:val="en-US"/>
         </w:rPr>
         <w:t xml:space="preserve"> trong thời gian thực.</w:t>
+      </w:r>
+      <w:r>
+        <w:rPr>
+          <w:sz w:val="26"/>
+          <w:szCs w:val="26"/>
+          <w:lang w:val="en-US"/>
+        </w:rPr>
+        <w:t xml:space="preserve"> </w:t>
+      </w:r>
+      <w:r>
+        <w:rPr>
+          <w:sz w:val="26"/>
+          <w:szCs w:val="26"/>
+        </w:rPr>
+        <w:t>Hệ thống giúp mọi người có thể dễ dàng giao lưu trao đổi với nhau thông qua ứng dụng này; đồng thời giúp cho người quản trị quản lý hệ thống như: báo cáo lỗi sự cố, quản lý tài khoản… một cách tốt nhất.</w:t>
       </w:r>
     </w:p>
     <w:p>
@@ -1367,11 +1369,11 @@
         <w:spacing w:line="312" w:lineRule="auto"/>
         <w:ind w:left="0" w:firstLine="0"/>
       </w:pPr>
-      <w:bookmarkStart w:id="2" w:name="_Toc96103360"/>
+      <w:bookmarkStart w:id="1" w:name="_Toc96103360"/>
       <w:r>
         <w:t>2. Các yêu cầu chức năng</w:t>
       </w:r>
-      <w:bookmarkEnd w:id="2"/>
+      <w:bookmarkEnd w:id="1"/>
     </w:p>
     <w:p>
       <w:pPr>
@@ -1463,11 +1465,144 @@
           <w:lang w:val="en-US"/>
         </w:rPr>
       </w:pPr>
-      <w:bookmarkStart w:id="3" w:name="_Toc96103361"/>
+      <w:bookmarkStart w:id="2" w:name="_Toc96103361"/>
       <w:r>
         <w:t>2.1 Người dùng</w:t>
       </w:r>
+      <w:bookmarkEnd w:id="2"/>
+    </w:p>
+    <w:p>
+      <w:pPr>
+        <w:spacing w:line="312" w:lineRule="auto"/>
+        <w:rPr>
+          <w:sz w:val="26"/>
+          <w:szCs w:val="26"/>
+          <w:lang w:val="en-US"/>
+        </w:rPr>
+      </w:pPr>
+      <w:r>
+        <w:rPr>
+          <w:sz w:val="26"/>
+          <w:szCs w:val="26"/>
+        </w:rPr>
+        <w:t>-</w:t>
+      </w:r>
+      <w:r>
+        <w:rPr>
+          <w:sz w:val="26"/>
+          <w:szCs w:val="26"/>
+          <w:lang w:val="en-US"/>
+        </w:rPr>
+        <w:t xml:space="preserve"> Người dùng có thể đăng ký bằng gmail, số điện thoại</w:t>
+      </w:r>
+      <w:r>
+        <w:rPr>
+          <w:sz w:val="26"/>
+          <w:szCs w:val="26"/>
+          <w:lang w:val="en-US"/>
+        </w:rPr>
+        <w:t>.</w:t>
+      </w:r>
+    </w:p>
+    <w:p>
+      <w:pPr>
+        <w:spacing w:line="312" w:lineRule="auto"/>
+        <w:rPr>
+          <w:sz w:val="26"/>
+          <w:szCs w:val="26"/>
+          <w:lang w:val="en-US"/>
+        </w:rPr>
+      </w:pPr>
+      <w:r>
+        <w:rPr>
+          <w:sz w:val="26"/>
+          <w:szCs w:val="26"/>
+        </w:rPr>
+        <w:t>-</w:t>
+      </w:r>
+      <w:r>
+        <w:rPr>
+          <w:sz w:val="26"/>
+          <w:szCs w:val="26"/>
+          <w:lang w:val="en-US"/>
+        </w:rPr>
+        <w:t xml:space="preserve"> Người dùng có thể đăng nhập qua gmail, số điện thoại đã đăng ký hoặc qua google, facebook.</w:t>
+      </w:r>
+    </w:p>
+    <w:p>
+      <w:pPr>
+        <w:spacing w:line="312" w:lineRule="auto"/>
+        <w:rPr>
+          <w:sz w:val="26"/>
+          <w:szCs w:val="26"/>
+          <w:lang w:val="en-US"/>
+        </w:rPr>
+      </w:pPr>
+      <w:r>
+        <w:rPr>
+          <w:sz w:val="26"/>
+          <w:szCs w:val="26"/>
+          <w:lang w:val="en-US"/>
+        </w:rPr>
+        <w:t>- Người dùng có thể chọn ảnh đại d</w:t>
+      </w:r>
+      <w:r>
+        <w:rPr>
+          <w:sz w:val="26"/>
+          <w:szCs w:val="26"/>
+          <w:lang w:val="en-US"/>
+        </w:rPr>
+        <w:t>iện, đổi tên</w:t>
+      </w:r>
+      <w:r>
+        <w:rPr>
+          <w:sz w:val="26"/>
+          <w:szCs w:val="26"/>
+          <w:lang w:val="en-US"/>
+        </w:rPr>
+        <w:t xml:space="preserve"> hiển thị</w:t>
+      </w:r>
+      <w:r>
+        <w:rPr>
+          <w:sz w:val="26"/>
+          <w:szCs w:val="26"/>
+          <w:lang w:val="en-US"/>
+        </w:rPr>
+        <w:t>, thông tin cá nhân khác</w:t>
+      </w:r>
+      <w:r>
+        <w:rPr>
+          <w:sz w:val="26"/>
+          <w:szCs w:val="26"/>
+          <w:lang w:val="en-US"/>
+        </w:rPr>
+        <w:t xml:space="preserve"> </w:t>
+      </w:r>
+      <w:bookmarkStart w:id="3" w:name="_GoBack"/>
       <w:bookmarkEnd w:id="3"/>
+      <w:r>
+        <w:rPr>
+          <w:sz w:val="26"/>
+          <w:szCs w:val="26"/>
+          <w:lang w:val="en-US"/>
+        </w:rPr>
+        <w:t>(địa chỉ, số điện thoại…).</w:t>
+      </w:r>
+    </w:p>
+    <w:p>
+      <w:pPr>
+        <w:rPr>
+          <w:sz w:val="26"/>
+          <w:szCs w:val="26"/>
+        </w:rPr>
+      </w:pPr>
+      <w:r>
+        <w:rPr>
+          <w:sz w:val="26"/>
+          <w:szCs w:val="26"/>
+        </w:rPr>
+        <w:t>- Người dùng có thể tìm kiếm người dùng khác để kết bạn( tìm kiếm thông qua số điện thoại hoặc có thể tìm theo tên người đó).</w:t>
+      </w:r>
     </w:p>
     <w:p>
       <w:pPr>
@@ -1483,15 +1618,7 @@
           <w:sz w:val="26"/>
           <w:szCs w:val="26"/>
         </w:rPr>
-        <w:t>-</w:t>
-      </w:r>
-      <w:r>
-        <w:rPr>
-          <w:sz w:val="26"/>
-          <w:szCs w:val="26"/>
-          <w:lang w:val="en-US"/>
-        </w:rPr>
-        <w:t xml:space="preserve"> Người dùng có thể đăng ký bằng gmail, số điện thoại</w:t>
+        <w:t>- Người dùng có thể chat với bạn bè hoặc người lạ</w:t>
       </w:r>
       <w:r>
         <w:rPr>
@@ -1515,32 +1642,25 @@
         <w:rPr>
           <w:sz w:val="26"/>
           <w:szCs w:val="26"/>
-        </w:rPr>
-        <w:t>-</w:t>
-      </w:r>
-      <w:r>
-        <w:rPr>
-          <w:sz w:val="26"/>
-          <w:szCs w:val="26"/>
-          <w:lang w:val="en-US"/>
-        </w:rPr>
-        <w:t xml:space="preserve"> Người dùng có thể đăng nhập</w:t>
-      </w:r>
-      <w:r>
-        <w:rPr>
-          <w:sz w:val="26"/>
-          <w:szCs w:val="26"/>
-          <w:lang w:val="en-US"/>
-        </w:rPr>
-        <w:t xml:space="preserve"> qua gmail, số điện thoại đã đăng ký hoặc qua</w:t>
-      </w:r>
-      <w:r>
-        <w:rPr>
-          <w:sz w:val="26"/>
-          <w:szCs w:val="26"/>
-          <w:lang w:val="en-US"/>
-        </w:rPr>
-        <w:t xml:space="preserve"> google, facebook.</w:t>
+          <w:lang w:val="en-US"/>
+        </w:rPr>
+        <w:t>- Người dùng có thể gửi</w:t>
+      </w:r>
+      <w:r>
+        <w:rPr>
+          <w:sz w:val="26"/>
+          <w:szCs w:val="26"/>
+          <w:lang w:val="en-US"/>
+        </w:rPr>
+        <w:t xml:space="preserve"> icon,</w:t>
+      </w:r>
+      <w:r>
+        <w:rPr>
+          <w:sz w:val="26"/>
+          <w:szCs w:val="26"/>
+          <w:lang w:val="en-US"/>
+        </w:rPr>
+        <w:t xml:space="preserve"> ảnh, file với nhiều định dạng.</w:t>
       </w:r>
     </w:p>
     <w:p>
@@ -1549,40 +1669,14 @@
         <w:rPr>
           <w:sz w:val="26"/>
           <w:szCs w:val="26"/>
-          <w:lang w:val="en-US"/>
-        </w:rPr>
-      </w:pPr>
-      <w:r>
-        <w:rPr>
-          <w:sz w:val="26"/>
-          <w:szCs w:val="26"/>
-          <w:lang w:val="en-US"/>
-        </w:rPr>
-        <w:t>- Người dùng có thể chọn ảnh đại d</w:t>
-      </w:r>
-      <w:r>
-        <w:rPr>
-          <w:sz w:val="26"/>
-          <w:szCs w:val="26"/>
-          <w:lang w:val="en-US"/>
-        </w:rPr>
-        <w:t>iện, đổi tên</w:t>
-      </w:r>
-      <w:r>
-        <w:rPr>
-          <w:sz w:val="26"/>
-          <w:szCs w:val="26"/>
-          <w:lang w:val="en-US"/>
-        </w:rPr>
-        <w:t xml:space="preserve"> hiển thị</w:t>
-      </w:r>
-      <w:r>
-        <w:rPr>
-          <w:sz w:val="26"/>
-          <w:szCs w:val="26"/>
-          <w:lang w:val="en-US"/>
-        </w:rPr>
-        <w:t>, thông tin cá nhân khác(địa chỉ, số điện thoại…).</w:t>
+        </w:rPr>
+      </w:pPr>
+      <w:r>
+        <w:rPr>
+          <w:sz w:val="26"/>
+          <w:szCs w:val="26"/>
+        </w:rPr>
+        <w:t>- Người dùng có thể tạo nhóm, hoặc tham gia nhóm khác.</w:t>
       </w:r>
     </w:p>
     <w:p>
@@ -1599,15 +1693,21 @@
           <w:sz w:val="26"/>
           <w:szCs w:val="26"/>
         </w:rPr>
-        <w:t>- Người dùng có thể tìm kiếm người dùng khác để kết bạn</w:t>
-      </w:r>
-      <w:r>
-        <w:rPr>
-          <w:sz w:val="26"/>
-          <w:szCs w:val="26"/>
-          <w:lang w:val="en-US"/>
-        </w:rPr>
-        <w:t>, trò chuyện</w:t>
+        <w:t>- Người dùng được thông báo khi có tin</w:t>
+      </w:r>
+      <w:r>
+        <w:rPr>
+          <w:sz w:val="26"/>
+          <w:szCs w:val="26"/>
+        </w:rPr>
+        <w:t xml:space="preserve"> nhắn, hoặc lời mời kết bạn mới</w:t>
+      </w:r>
+      <w:r>
+        <w:rPr>
+          <w:sz w:val="26"/>
+          <w:szCs w:val="26"/>
+        </w:rPr>
+        <w:t xml:space="preserve"> (có thể có hiệu ứng rung chuông chẳng hạn)</w:t>
       </w:r>
       <w:r>
         <w:rPr>
@@ -1631,16 +1731,9 @@
         <w:rPr>
           <w:sz w:val="26"/>
           <w:szCs w:val="26"/>
-        </w:rPr>
-        <w:t>- Người dùng có thể chat với bạn bè hoặc người lạ</w:t>
-      </w:r>
-      <w:r>
-        <w:rPr>
-          <w:sz w:val="26"/>
-          <w:szCs w:val="26"/>
-          <w:lang w:val="en-US"/>
-        </w:rPr>
-        <w:t>.</w:t>
+          <w:lang w:val="en-US"/>
+        </w:rPr>
+        <w:t>- Người dùng có thể setting giao diện như font chữ, ngôn ngữ (anh, việt), theme (sáng, tối).</w:t>
       </w:r>
     </w:p>
     <w:p>
@@ -1658,23 +1751,7 @@
           <w:szCs w:val="26"/>
           <w:lang w:val="en-US"/>
         </w:rPr>
-        <w:t>- Người dùng có thể gửi</w:t>
-      </w:r>
-      <w:r>
-        <w:rPr>
-          <w:sz w:val="26"/>
-          <w:szCs w:val="26"/>
-          <w:lang w:val="en-US"/>
-        </w:rPr>
-        <w:t xml:space="preserve"> icon,</w:t>
-      </w:r>
-      <w:r>
-        <w:rPr>
-          <w:sz w:val="26"/>
-          <w:szCs w:val="26"/>
-          <w:lang w:val="en-US"/>
-        </w:rPr>
-        <w:t xml:space="preserve"> ảnh, file với nhiều định dạng.</w:t>
+        <w:t>- Người có thể xóa tin nhắn(văn bản, ảnh, file) vừa gửi.</w:t>
       </w:r>
     </w:p>
     <w:p>
@@ -1683,75 +1760,6 @@
         <w:rPr>
           <w:sz w:val="26"/>
           <w:szCs w:val="26"/>
-        </w:rPr>
-      </w:pPr>
-      <w:r>
-        <w:rPr>
-          <w:sz w:val="26"/>
-          <w:szCs w:val="26"/>
-        </w:rPr>
-        <w:t>- Người dùng có thể tạo nhóm, hoặc tham gia nhóm khác.</w:t>
-      </w:r>
-    </w:p>
-    <w:p>
-      <w:pPr>
-        <w:spacing w:line="312" w:lineRule="auto"/>
-        <w:rPr>
-          <w:sz w:val="26"/>
-          <w:szCs w:val="26"/>
-          <w:lang w:val="en-US"/>
-        </w:rPr>
-      </w:pPr>
-      <w:r>
-        <w:rPr>
-          <w:sz w:val="26"/>
-          <w:szCs w:val="26"/>
-        </w:rPr>
-        <w:t>- Người dùng được thông báo khi có tin nhắn, hoặc lời mời kết bạn mới.</w:t>
-      </w:r>
-    </w:p>
-    <w:p>
-      <w:pPr>
-        <w:spacing w:line="312" w:lineRule="auto"/>
-        <w:rPr>
-          <w:sz w:val="26"/>
-          <w:szCs w:val="26"/>
-          <w:lang w:val="en-US"/>
-        </w:rPr>
-      </w:pPr>
-      <w:r>
-        <w:rPr>
-          <w:sz w:val="26"/>
-          <w:szCs w:val="26"/>
-          <w:lang w:val="en-US"/>
-        </w:rPr>
-        <w:t>- Người dùng có thể setting giao diện như font chữ, ngôn ngữ (anh, việt), theme (sáng, tối).</w:t>
-      </w:r>
-    </w:p>
-    <w:p>
-      <w:pPr>
-        <w:spacing w:line="312" w:lineRule="auto"/>
-        <w:rPr>
-          <w:sz w:val="26"/>
-          <w:szCs w:val="26"/>
-          <w:lang w:val="en-US"/>
-        </w:rPr>
-      </w:pPr>
-      <w:r>
-        <w:rPr>
-          <w:sz w:val="26"/>
-          <w:szCs w:val="26"/>
-          <w:lang w:val="en-US"/>
-        </w:rPr>
-        <w:t>- Người có thể xóa tin nhắn(văn bản, ảnh, file) vừa gửi.</w:t>
-      </w:r>
-    </w:p>
-    <w:p>
-      <w:pPr>
-        <w:spacing w:line="312" w:lineRule="auto"/>
-        <w:rPr>
-          <w:sz w:val="26"/>
-          <w:szCs w:val="26"/>
           <w:lang w:val="en-US"/>
         </w:rPr>
       </w:pPr>
@@ -1793,7 +1801,15 @@
           <w:szCs w:val="26"/>
           <w:lang w:val="en-US"/>
         </w:rPr>
-        <w:t>(Chỉ người chặn mới có thể bỏ chặn)</w:t>
+        <w:t>(c</w:t>
+      </w:r>
+      <w:r>
+        <w:rPr>
+          <w:sz w:val="26"/>
+          <w:szCs w:val="26"/>
+          <w:lang w:val="en-US"/>
+        </w:rPr>
+        <w:t>hỉ người chặn mới có thể bỏ chặn)</w:t>
       </w:r>
       <w:r>
         <w:rPr>
@@ -1822,14 +1838,157 @@
         <w:rPr>
           <w:sz w:val="26"/>
           <w:szCs w:val="26"/>
-        </w:rPr>
-      </w:pPr>
-      <w:r>
-        <w:rPr>
-          <w:sz w:val="26"/>
-          <w:szCs w:val="26"/>
-        </w:rPr>
-        <w:t>- Người quản trị có thể thống kê số lượng người dùng.</w:t>
+          <w:lang w:val="en-US"/>
+        </w:rPr>
+      </w:pPr>
+      <w:r>
+        <w:rPr>
+          <w:sz w:val="26"/>
+          <w:szCs w:val="26"/>
+        </w:rPr>
+        <w:t>- Người quản trị có t</w:t>
+      </w:r>
+      <w:r>
+        <w:rPr>
+          <w:sz w:val="26"/>
+          <w:szCs w:val="26"/>
+        </w:rPr>
+        <w:t>hể thống kê số lượng người dùng</w:t>
+      </w:r>
+      <w:r>
+        <w:rPr>
+          <w:sz w:val="26"/>
+          <w:szCs w:val="26"/>
+          <w:lang w:val="en-US"/>
+        </w:rPr>
+        <w:t xml:space="preserve"> </w:t>
+      </w:r>
+      <w:r>
+        <w:rPr>
+          <w:sz w:val="26"/>
+          <w:szCs w:val="26"/>
+        </w:rPr>
+        <w:t>(</w:t>
+      </w:r>
+      <w:r>
+        <w:rPr>
+          <w:sz w:val="26"/>
+          <w:szCs w:val="26"/>
+          <w:lang w:val="en-US"/>
+        </w:rPr>
+        <w:t>h</w:t>
+      </w:r>
+      <w:r>
+        <w:rPr>
+          <w:sz w:val="26"/>
+          <w:szCs w:val="26"/>
+        </w:rPr>
+        <w:t>iển thị số lượng</w:t>
+      </w:r>
+      <w:r>
+        <w:rPr>
+          <w:sz w:val="26"/>
+          <w:szCs w:val="26"/>
+        </w:rPr>
+        <w:t xml:space="preserve"> tất cả người dùng lên màn hình</w:t>
+      </w:r>
+      <w:r>
+        <w:rPr>
+          <w:sz w:val="26"/>
+          <w:szCs w:val="26"/>
+        </w:rPr>
+        <w:t>, hiển thị tần suất người dùng đang sử dụng hệ thống).</w:t>
+      </w:r>
+    </w:p>
+    <w:p>
+      <w:pPr>
+        <w:rPr>
+          <w:sz w:val="26"/>
+          <w:szCs w:val="26"/>
+          <w:lang w:val="en-US"/>
+        </w:rPr>
+      </w:pPr>
+      <w:r>
+        <w:rPr>
+          <w:sz w:val="26"/>
+          <w:szCs w:val="26"/>
+        </w:rPr>
+        <w:t xml:space="preserve">- Người quản trị </w:t>
+      </w:r>
+      <w:r>
+        <w:rPr>
+          <w:sz w:val="26"/>
+          <w:szCs w:val="26"/>
+          <w:lang w:val="en-US"/>
+        </w:rPr>
+        <w:t xml:space="preserve">có thể </w:t>
+      </w:r>
+      <w:r>
+        <w:rPr>
+          <w:sz w:val="26"/>
+          <w:szCs w:val="26"/>
+        </w:rPr>
+        <w:t>quản lý tài khoản người dùng</w:t>
+      </w:r>
+      <w:r>
+        <w:rPr>
+          <w:sz w:val="26"/>
+          <w:szCs w:val="26"/>
+          <w:lang w:val="en-US"/>
+        </w:rPr>
+        <w:t xml:space="preserve"> </w:t>
+      </w:r>
+      <w:r>
+        <w:rPr>
+          <w:sz w:val="26"/>
+          <w:szCs w:val="26"/>
+        </w:rPr>
+        <w:t>(</w:t>
+      </w:r>
+      <w:r>
+        <w:rPr>
+          <w:sz w:val="26"/>
+          <w:szCs w:val="26"/>
+          <w:lang w:val="en-US"/>
+        </w:rPr>
+        <w:t>t</w:t>
+      </w:r>
+      <w:r>
+        <w:rPr>
+          <w:sz w:val="26"/>
+          <w:szCs w:val="26"/>
+        </w:rPr>
+        <w:t>hêm,</w:t>
+      </w:r>
+      <w:r>
+        <w:rPr>
+          <w:sz w:val="26"/>
+          <w:szCs w:val="26"/>
+          <w:lang w:val="en-US"/>
+        </w:rPr>
+        <w:t xml:space="preserve"> </w:t>
+      </w:r>
+      <w:r>
+        <w:rPr>
+          <w:sz w:val="26"/>
+          <w:szCs w:val="26"/>
+        </w:rPr>
+        <w:t>xóa,</w:t>
+      </w:r>
+      <w:r>
+        <w:rPr>
+          <w:sz w:val="26"/>
+          <w:szCs w:val="26"/>
+          <w:lang w:val="en-US"/>
+        </w:rPr>
+        <w:t xml:space="preserve"> </w:t>
+      </w:r>
+      <w:r>
+        <w:rPr>
+          <w:sz w:val="26"/>
+          <w:szCs w:val="26"/>
+        </w:rPr>
+        <w:t>sửa thông tin người dùng).</w:t>
       </w:r>
     </w:p>
     <w:p>
@@ -1845,23 +2004,9 @@
         <w:rPr>
           <w:sz w:val="26"/>
           <w:szCs w:val="26"/>
-        </w:rPr>
-        <w:t xml:space="preserve">- Người quản trị </w:t>
-      </w:r>
-      <w:r>
-        <w:rPr>
-          <w:sz w:val="26"/>
-          <w:szCs w:val="26"/>
-          <w:lang w:val="en-US"/>
-        </w:rPr>
-        <w:t xml:space="preserve">có thể </w:t>
-      </w:r>
-      <w:r>
-        <w:rPr>
-          <w:sz w:val="26"/>
-          <w:szCs w:val="26"/>
-        </w:rPr>
-        <w:t>quản lý tài khoản người dùng.</w:t>
+          <w:lang w:val="en-US"/>
+        </w:rPr>
+        <w:t>- Người quản trị có thể xem những đoạn văn của người dùng.</w:t>
       </w:r>
     </w:p>
     <w:p>
@@ -1879,24 +2024,6 @@
           <w:szCs w:val="26"/>
           <w:lang w:val="en-US"/>
         </w:rPr>
-        <w:t>- Người quản trị có thể xem những đoạn văn của người dùng.</w:t>
-      </w:r>
-    </w:p>
-    <w:p>
-      <w:pPr>
-        <w:spacing w:line="312" w:lineRule="auto"/>
-        <w:rPr>
-          <w:sz w:val="26"/>
-          <w:szCs w:val="26"/>
-          <w:lang w:val="en-US"/>
-        </w:rPr>
-      </w:pPr>
-      <w:r>
-        <w:rPr>
-          <w:sz w:val="26"/>
-          <w:szCs w:val="26"/>
-          <w:lang w:val="en-US"/>
-        </w:rPr>
         <w:t xml:space="preserve">- Người quản trị có thể </w:t>
       </w:r>
       <w:r>
@@ -1918,18 +2045,48 @@
     </w:p>
     <w:p>
       <w:pPr>
-        <w:spacing w:line="312" w:lineRule="auto"/>
-        <w:rPr>
-          <w:sz w:val="26"/>
-          <w:szCs w:val="26"/>
-        </w:rPr>
-      </w:pPr>
-      <w:r>
-        <w:rPr>
-          <w:sz w:val="26"/>
-          <w:szCs w:val="26"/>
-        </w:rPr>
-        <w:t>- Người quản trị có thể nhận thông báo về sự cố trên web.</w:t>
+        <w:rPr>
+          <w:sz w:val="26"/>
+          <w:szCs w:val="26"/>
+          <w:lang w:val="en-US"/>
+        </w:rPr>
+      </w:pPr>
+      <w:r>
+        <w:rPr>
+          <w:sz w:val="26"/>
+          <w:szCs w:val="26"/>
+        </w:rPr>
+        <w:t>- Người quản trị có thể nhận thông báo về sự cố trên web</w:t>
+      </w:r>
+      <w:r>
+        <w:rPr>
+          <w:sz w:val="26"/>
+          <w:szCs w:val="26"/>
+          <w:lang w:val="en-US"/>
+        </w:rPr>
+        <w:t xml:space="preserve"> </w:t>
+      </w:r>
+      <w:r>
+        <w:rPr>
+          <w:sz w:val="26"/>
+          <w:szCs w:val="26"/>
+        </w:rPr>
+        <w:t>(</w:t>
+      </w:r>
+      <w:r>
+        <w:rPr>
+          <w:sz w:val="26"/>
+          <w:szCs w:val="26"/>
+          <w:lang w:val="en-US"/>
+        </w:rPr>
+        <w:t>đ</w:t>
+      </w:r>
+      <w:r>
+        <w:rPr>
+          <w:sz w:val="26"/>
+          <w:szCs w:val="26"/>
+        </w:rPr>
+        <w:t>áp nhận yêu cầu sự cố và xử lý).</w:t>
       </w:r>
     </w:p>
     <w:p>
@@ -1952,6 +2109,7 @@
       </w:pPr>
       <w:bookmarkStart w:id="6" w:name="_Toc96103364"/>
       <w:r>
+        <w:lastRenderedPageBreak/>
         <w:t>3.1 Môi trường</w:t>
       </w:r>
       <w:bookmarkEnd w:id="6"/>
@@ -1978,20 +2136,9 @@
         <w:pStyle w:val="Heading2"/>
         <w:spacing w:line="312" w:lineRule="auto"/>
         <w:ind w:left="0" w:firstLine="0"/>
-        <w:rPr>
-          <w:lang w:val="en-US"/>
-        </w:rPr>
-      </w:pPr>
-    </w:p>
-    <w:p>
-      <w:pPr>
-        <w:pStyle w:val="Heading2"/>
-        <w:spacing w:line="312" w:lineRule="auto"/>
-        <w:ind w:left="0" w:firstLine="0"/>
       </w:pPr>
       <w:bookmarkStart w:id="7" w:name="_Toc96103365"/>
       <w:r>
-        <w:lastRenderedPageBreak/>
         <w:t>3.2 Hiệu suất</w:t>
       </w:r>
       <w:bookmarkEnd w:id="7"/>
@@ -3913,7 +4060,7 @@
 </file>
 
 <file path=customXml/itemProps1.xml><?xml version="1.0" encoding="utf-8"?>
-<ds:datastoreItem xmlns:ds="http://schemas.openxmlformats.org/officeDocument/2006/customXml" ds:itemID="{0D3C2AA2-582A-4C52-B6BA-C6116544B598}">
+<ds:datastoreItem xmlns:ds="http://schemas.openxmlformats.org/officeDocument/2006/customXml" ds:itemID="{11F8719E-1DC6-41D4-8049-E3B4EC431E94}">
   <ds:schemaRefs>
     <ds:schemaRef ds:uri="http://schemas.openxmlformats.org/officeDocument/2006/bibliography"/>
   </ds:schemaRefs>

</xml_diff>